<commit_message>
Nombre integrante omar Sisa
</commit_message>
<xml_diff>
--- a/TallerN2Software.docx
+++ b/TallerN2Software.docx
@@ -46,6 +46,16 @@
       <w:pPr>
         <w:jc w:val="center"/>
       </w:pPr>
+      <w:r>
+        <w:t xml:space="preserve">Omar Guillermo Sisa </w:t>
+      </w:r>
+      <w:bookmarkStart w:id="0" w:name="_GoBack"/>
+      <w:bookmarkEnd w:id="0"/>
+    </w:p>
+    <w:p>
+      <w:pPr>
+        <w:jc w:val="center"/>
+      </w:pPr>
     </w:p>
     <w:p>
       <w:pPr>
@@ -211,12 +221,7 @@
         <w:t>aplicación</w:t>
       </w:r>
       <w:r>
-        <w:t xml:space="preserve"> web p</w:t>
-      </w:r>
-      <w:bookmarkStart w:id="0" w:name="_GoBack"/>
-      <w:bookmarkEnd w:id="0"/>
-      <w:r>
-        <w:t>ara reducir el tiempo de realización de dichas actividades</w:t>
+        <w:t xml:space="preserve"> web para reducir el tiempo de realización de dichas actividades</w:t>
       </w:r>
       <w:r>
         <w:t>,</w:t>
@@ -1072,15 +1077,7 @@
         <w:t xml:space="preserve">de padres de familia y la observación directa al proceso de calificación </w:t>
       </w:r>
       <w:r>
-        <w:t xml:space="preserve">de materias y generación </w:t>
-      </w:r>
-      <w:proofErr w:type="gramStart"/>
-      <w:r>
-        <w:t>de  informes</w:t>
-      </w:r>
-      <w:proofErr w:type="gramEnd"/>
-      <w:r>
-        <w:t xml:space="preserve"> académicos</w:t>
+        <w:t>de materias y generación de  informes académicos</w:t>
       </w:r>
       <w:r>
         <w:t xml:space="preserve">.  </w:t>

</xml_diff>